<commit_message>
Dos de carte + cartes personnalite et contexte
</commit_message>
<xml_diff>
--- a/Perspectives/src/Cartes/Dos_de_carte/Perspectives_dos_de_carte.docx
+++ b/Perspectives/src/Cartes/Dos_de_carte/Perspectives_dos_de_carte.docx
@@ -8,7 +8,7 @@
           <w:noProof/>
         </w:rPr>
         <w:drawing>
-          <wp:inline distT="0" distB="0" distL="0" distR="0">
+          <wp:inline distT="0" distB="0" distL="0" distR="0" wp14:anchorId="784CE8EE" wp14:editId="3990ECF8">
             <wp:extent cx="2667000" cy="3779520"/>
             <wp:effectExtent l="0" t="0" r="0" b="0"/>
             <wp:docPr id="1" name="Picture 1"/>
@@ -64,7 +64,7 @@
         </w:rPr>
         <w:lastRenderedPageBreak/>
         <w:drawing>
-          <wp:inline distT="0" distB="0" distL="0" distR="0">
+          <wp:inline distT="0" distB="0" distL="0" distR="0" wp14:anchorId="07DFBF56" wp14:editId="2DBC0688">
             <wp:extent cx="2667000" cy="3779520"/>
             <wp:effectExtent l="0" t="0" r="0" b="0"/>
             <wp:docPr id="2" name="Picture 2"/>
@@ -120,7 +120,7 @@
         </w:rPr>
         <w:lastRenderedPageBreak/>
         <w:drawing>
-          <wp:inline distT="0" distB="0" distL="0" distR="0">
+          <wp:inline distT="0" distB="0" distL="0" distR="0" wp14:anchorId="21536367" wp14:editId="171931A6">
             <wp:extent cx="2667000" cy="3779520"/>
             <wp:effectExtent l="0" t="0" r="0" b="0"/>
             <wp:docPr id="3" name="Picture 3"/>
@@ -176,7 +176,7 @@
         </w:rPr>
         <w:lastRenderedPageBreak/>
         <w:drawing>
-          <wp:inline distT="0" distB="0" distL="0" distR="0">
+          <wp:inline distT="0" distB="0" distL="0" distR="0" wp14:anchorId="3C926EDE" wp14:editId="58B41203">
             <wp:extent cx="2667000" cy="3779520"/>
             <wp:effectExtent l="0" t="0" r="0" b="0"/>
             <wp:docPr id="4" name="Picture 4"/>
@@ -232,7 +232,7 @@
         </w:rPr>
         <w:lastRenderedPageBreak/>
         <w:drawing>
-          <wp:inline distT="0" distB="0" distL="0" distR="0">
+          <wp:inline distT="0" distB="0" distL="0" distR="0" wp14:anchorId="0F23F55A" wp14:editId="718845A0">
             <wp:extent cx="2667000" cy="3779520"/>
             <wp:effectExtent l="0" t="0" r="0" b="0"/>
             <wp:docPr id="5" name="Picture 5"/>
@@ -288,7 +288,7 @@
         </w:rPr>
         <w:lastRenderedPageBreak/>
         <w:drawing>
-          <wp:inline distT="0" distB="0" distL="0" distR="0">
+          <wp:inline distT="0" distB="0" distL="0" distR="0" wp14:anchorId="13E3F35A" wp14:editId="2AFB90A6">
             <wp:extent cx="2667000" cy="3779520"/>
             <wp:effectExtent l="0" t="0" r="0" b="0"/>
             <wp:docPr id="6" name="Picture 6"/>
@@ -336,8 +336,176 @@
           </wp:inline>
         </w:drawing>
       </w:r>
+    </w:p>
+    <w:p>
+      <w:r>
+        <w:rPr>
+          <w:noProof/>
+        </w:rPr>
+        <w:lastRenderedPageBreak/>
+        <w:drawing>
+          <wp:inline distT="0" distB="0" distL="0" distR="0" wp14:anchorId="763825F8" wp14:editId="5EF12ABE">
+            <wp:extent cx="2667000" cy="3779520"/>
+            <wp:effectExtent l="0" t="0" r="0" b="0"/>
+            <wp:docPr id="7" name="Picture 7"/>
+            <wp:cNvGraphicFramePr>
+              <a:graphicFrameLocks xmlns:a="http://schemas.openxmlformats.org/drawingml/2006/main" noChangeAspect="1"/>
+            </wp:cNvGraphicFramePr>
+            <a:graphic xmlns:a="http://schemas.openxmlformats.org/drawingml/2006/main">
+              <a:graphicData uri="http://schemas.openxmlformats.org/drawingml/2006/picture">
+                <pic:pic xmlns:pic="http://schemas.openxmlformats.org/drawingml/2006/picture">
+                  <pic:nvPicPr>
+                    <pic:cNvPr id="0" name="Picture 1"/>
+                    <pic:cNvPicPr>
+                      <a:picLocks noChangeAspect="1" noChangeArrowheads="1"/>
+                    </pic:cNvPicPr>
+                  </pic:nvPicPr>
+                  <pic:blipFill>
+                    <a:blip r:embed="rId10">
+                      <a:extLst>
+                        <a:ext uri="{28A0092B-C50C-407E-A947-70E740481C1C}">
+                          <a14:useLocalDpi xmlns:a14="http://schemas.microsoft.com/office/drawing/2010/main" val="0"/>
+                        </a:ext>
+                      </a:extLst>
+                    </a:blip>
+                    <a:srcRect/>
+                    <a:stretch>
+                      <a:fillRect/>
+                    </a:stretch>
+                  </pic:blipFill>
+                  <pic:spPr bwMode="auto">
+                    <a:xfrm>
+                      <a:off x="0" y="0"/>
+                      <a:ext cx="2667000" cy="3779520"/>
+                    </a:xfrm>
+                    <a:prstGeom prst="rect">
+                      <a:avLst/>
+                    </a:prstGeom>
+                    <a:noFill/>
+                    <a:ln>
+                      <a:noFill/>
+                    </a:ln>
+                  </pic:spPr>
+                </pic:pic>
+              </a:graphicData>
+            </a:graphic>
+          </wp:inline>
+        </w:drawing>
+      </w:r>
+    </w:p>
+    <w:p>
+      <w:r>
+        <w:rPr>
+          <w:noProof/>
+        </w:rPr>
+        <w:lastRenderedPageBreak/>
+        <w:drawing>
+          <wp:inline distT="0" distB="0" distL="0" distR="0" wp14:anchorId="07C40414" wp14:editId="5737FE43">
+            <wp:extent cx="2667000" cy="3779520"/>
+            <wp:effectExtent l="0" t="0" r="0" b="0"/>
+            <wp:docPr id="8" name="Picture 8"/>
+            <wp:cNvGraphicFramePr>
+              <a:graphicFrameLocks xmlns:a="http://schemas.openxmlformats.org/drawingml/2006/main" noChangeAspect="1"/>
+            </wp:cNvGraphicFramePr>
+            <a:graphic xmlns:a="http://schemas.openxmlformats.org/drawingml/2006/main">
+              <a:graphicData uri="http://schemas.openxmlformats.org/drawingml/2006/picture">
+                <pic:pic xmlns:pic="http://schemas.openxmlformats.org/drawingml/2006/picture">
+                  <pic:nvPicPr>
+                    <pic:cNvPr id="0" name="Picture 2"/>
+                    <pic:cNvPicPr>
+                      <a:picLocks noChangeAspect="1" noChangeArrowheads="1"/>
+                    </pic:cNvPicPr>
+                  </pic:nvPicPr>
+                  <pic:blipFill>
+                    <a:blip r:embed="rId11">
+                      <a:extLst>
+                        <a:ext uri="{28A0092B-C50C-407E-A947-70E740481C1C}">
+                          <a14:useLocalDpi xmlns:a14="http://schemas.microsoft.com/office/drawing/2010/main" val="0"/>
+                        </a:ext>
+                      </a:extLst>
+                    </a:blip>
+                    <a:srcRect/>
+                    <a:stretch>
+                      <a:fillRect/>
+                    </a:stretch>
+                  </pic:blipFill>
+                  <pic:spPr bwMode="auto">
+                    <a:xfrm>
+                      <a:off x="0" y="0"/>
+                      <a:ext cx="2667000" cy="3779520"/>
+                    </a:xfrm>
+                    <a:prstGeom prst="rect">
+                      <a:avLst/>
+                    </a:prstGeom>
+                    <a:noFill/>
+                    <a:ln>
+                      <a:noFill/>
+                    </a:ln>
+                  </pic:spPr>
+                </pic:pic>
+              </a:graphicData>
+            </a:graphic>
+          </wp:inline>
+        </w:drawing>
+      </w:r>
+    </w:p>
+    <w:p>
       <w:bookmarkStart w:id="0" w:name="_GoBack"/>
       <w:bookmarkEnd w:id="0"/>
+      <w:r>
+        <w:rPr>
+          <w:noProof/>
+        </w:rPr>
+        <w:lastRenderedPageBreak/>
+        <w:drawing>
+          <wp:inline distT="0" distB="0" distL="0" distR="0" wp14:anchorId="56CE5BC7" wp14:editId="651CCAB1">
+            <wp:extent cx="2667000" cy="3779520"/>
+            <wp:effectExtent l="0" t="0" r="0" b="0"/>
+            <wp:docPr id="9" name="Picture 9"/>
+            <wp:cNvGraphicFramePr>
+              <a:graphicFrameLocks xmlns:a="http://schemas.openxmlformats.org/drawingml/2006/main" noChangeAspect="1"/>
+            </wp:cNvGraphicFramePr>
+            <a:graphic xmlns:a="http://schemas.openxmlformats.org/drawingml/2006/main">
+              <a:graphicData uri="http://schemas.openxmlformats.org/drawingml/2006/picture">
+                <pic:pic xmlns:pic="http://schemas.openxmlformats.org/drawingml/2006/picture">
+                  <pic:nvPicPr>
+                    <pic:cNvPr id="0" name="Picture 3"/>
+                    <pic:cNvPicPr>
+                      <a:picLocks noChangeAspect="1" noChangeArrowheads="1"/>
+                    </pic:cNvPicPr>
+                  </pic:nvPicPr>
+                  <pic:blipFill>
+                    <a:blip r:embed="rId12">
+                      <a:extLst>
+                        <a:ext uri="{28A0092B-C50C-407E-A947-70E740481C1C}">
+                          <a14:useLocalDpi xmlns:a14="http://schemas.microsoft.com/office/drawing/2010/main" val="0"/>
+                        </a:ext>
+                      </a:extLst>
+                    </a:blip>
+                    <a:srcRect/>
+                    <a:stretch>
+                      <a:fillRect/>
+                    </a:stretch>
+                  </pic:blipFill>
+                  <pic:spPr bwMode="auto">
+                    <a:xfrm>
+                      <a:off x="0" y="0"/>
+                      <a:ext cx="2667000" cy="3779520"/>
+                    </a:xfrm>
+                    <a:prstGeom prst="rect">
+                      <a:avLst/>
+                    </a:prstGeom>
+                    <a:noFill/>
+                    <a:ln>
+                      <a:noFill/>
+                    </a:ln>
+                  </pic:spPr>
+                </pic:pic>
+              </a:graphicData>
+            </a:graphic>
+          </wp:inline>
+        </w:drawing>
+      </w:r>
     </w:p>
     <w:sectPr>
       <w:pgSz w:w="4196" w:h="5954" w:code="1"/>
@@ -472,6 +640,7 @@
     <w:lsdException w:name="HTML Sample" w:semiHidden="1" w:unhideWhenUsed="1"/>
     <w:lsdException w:name="HTML Typewriter" w:semiHidden="1" w:unhideWhenUsed="1"/>
     <w:lsdException w:name="HTML Variable" w:semiHidden="1" w:unhideWhenUsed="1"/>
+    <w:lsdException w:name="Normal Table" w:semiHidden="1" w:unhideWhenUsed="1"/>
     <w:lsdException w:name="annotation subject" w:semiHidden="1" w:unhideWhenUsed="1"/>
     <w:lsdException w:name="No List" w:semiHidden="1" w:unhideWhenUsed="1"/>
     <w:lsdException w:name="Outline List 1" w:semiHidden="1" w:unhideWhenUsed="1"/>
@@ -517,9 +686,11 @@
     <w:lsdException w:name="Table Subtle 1" w:semiHidden="1" w:unhideWhenUsed="1"/>
     <w:lsdException w:name="Table Subtle 2" w:semiHidden="1" w:unhideWhenUsed="1"/>
     <w:lsdException w:name="Table Web 1" w:semiHidden="1" w:unhideWhenUsed="1"/>
+    <w:lsdException w:name="Table Web 2" w:semiHidden="1" w:unhideWhenUsed="1"/>
     <w:lsdException w:name="Table Web 3" w:semiHidden="1" w:unhideWhenUsed="1"/>
     <w:lsdException w:name="Balloon Text" w:semiHidden="1" w:unhideWhenUsed="1"/>
     <w:lsdException w:name="Table Grid" w:uiPriority="39"/>
+    <w:lsdException w:name="Table Theme" w:semiHidden="1" w:unhideWhenUsed="1"/>
     <w:lsdException w:name="Placeholder Text" w:semiHidden="1"/>
     <w:lsdException w:name="No Spacing" w:uiPriority="1" w:qFormat="1"/>
     <w:lsdException w:name="Light Shading" w:uiPriority="60"/>

</xml_diff>